<commit_message>
Added a confusion matrix
</commit_message>
<xml_diff>
--- a/RNN.docx
+++ b/RNN.docx
@@ -4,6 +4,15 @@
   <w:body>
     <w:sdt>
       <w:sdtPr>
+        <w:rPr>
+          <w:rFonts w:asciiTheme="minorHAnsi" w:eastAsiaTheme="minorHAnsi" w:hAnsiTheme="minorHAnsi" w:cstheme="minorBidi"/>
+          <w:color w:val="auto"/>
+          <w:kern w:val="2"/>
+          <w:sz w:val="24"/>
+          <w:szCs w:val="24"/>
+          <w:lang w:val="en-ZA"/>
+          <w14:ligatures w14:val="standardContextual"/>
+        </w:rPr>
         <w:id w:val="-438138516"/>
         <w:docPartObj>
           <w:docPartGallery w:val="Table of Contents"/>
@@ -12,16 +21,9 @@
       </w:sdtPr>
       <w:sdtEndPr>
         <w:rPr>
-          <w:rFonts w:asciiTheme="minorHAnsi" w:eastAsiaTheme="minorHAnsi" w:hAnsiTheme="minorHAnsi" w:cstheme="minorBidi"/>
           <w:b/>
           <w:bCs/>
           <w:noProof/>
-          <w:color w:val="auto"/>
-          <w:kern w:val="2"/>
-          <w:sz w:val="24"/>
-          <w:szCs w:val="24"/>
-          <w:lang w:val="en-ZA"/>
-          <w14:ligatures w14:val="standardContextual"/>
         </w:rPr>
       </w:sdtEndPr>
       <w:sdtContent>
@@ -1044,6 +1046,18 @@
     </w:p>
     <w:p>
       <w:pPr>
+        <w:pStyle w:val="ListParagraph"/>
+        <w:numPr>
+          <w:ilvl w:val="0"/>
+          <w:numId w:val="35"/>
+        </w:numPr>
+      </w:pPr>
+      <w:r>
+        <w:t>Use both RNN and FANs, mostly focusing to get the FAN accurate</w:t>
+      </w:r>
+    </w:p>
+    <w:p>
+      <w:pPr>
         <w:pStyle w:val="Heading2"/>
       </w:pPr>
       <w:bookmarkStart w:id="5" w:name="_Toc210412113"/>
@@ -1195,7 +1209,29 @@
     </w:p>
     <w:p>
       <w:r>
-        <w:t xml:space="preserve">To train the model, I employed Fuzzy Allocation Networks, which are particularly </w:t>
+        <w:t>I trained a Recurrent Neural Network (RNN) model, which effectively captures text sequence patterns for author prediction. I designed the RNN architecture with optimal layers and hidden units, adjusting sequence length and applying dropout to prevent overfitting.</w:t>
+      </w:r>
+    </w:p>
+    <w:p>
+      <w:r>
+        <w:t>The RNN’s ability to model word order and stylistic nuances enhanced classification accuracy.</w:t>
+      </w:r>
+    </w:p>
+    <w:p>
+      <w:r>
+        <w:t>I</w:t>
+      </w:r>
+      <w:r>
+        <w:t xml:space="preserve"> also</w:t>
+      </w:r>
+      <w:r>
+        <w:t xml:space="preserve"> employed</w:t>
+      </w:r>
+      <w:r>
+        <w:t xml:space="preserve"> a</w:t>
+      </w:r>
+      <w:r>
+        <w:t xml:space="preserve"> Fuzzy Allocation Networks, which are particularly </w:t>
       </w:r>
       <w:r>
         <w:t>good</w:t>
@@ -1268,7 +1304,16 @@
     </w:p>
     <w:p>
       <w:r>
-        <w:t>For the model itself, I opted to use Fuzzy Allocation Networks due to their strength in handling ambiguous or overlapping class boundaries often present in text classification tasks. During training, I performed parameter tuning, including adjusting the fuzzification degree, allocation weights,</w:t>
+        <w:t xml:space="preserve">For the model itself, I </w:t>
+      </w:r>
+      <w:r>
+        <w:t>found that the RNN far outperformed the FAN model</w:t>
+      </w:r>
+      <w:r>
+        <w:t>, both in accuracy and performance</w:t>
+      </w:r>
+      <w:r>
+        <w:t>. During training, I performed parameter tuning, including adjusting the fuzzification degree, allocation weights,</w:t>
       </w:r>
       <w:r>
         <w:t xml:space="preserve"> </w:t>
@@ -1280,17 +1325,41 @@
         <w:t xml:space="preserve"> of keywords</w:t>
       </w:r>
       <w:r>
-        <w:t xml:space="preserve"> and learning rate. I used grid search and cross-validation techniques to systematically explore different parameter combinations and select those that yielded the best performance.</w:t>
+        <w:t xml:space="preserve"> and learning rate.</w:t>
       </w:r>
     </w:p>
     <w:p>
       <w:r>
-        <w:t>In evaluating the model, I relied on multiple metrics to obtain a comprehensive understanding of its effectiveness. Overall accuracy provided a broad indicator of success, while the confusion matrix offered insights into specific areas where misclassifications occurred. Cross-validation scores further confirmed the stability and robustness of the model, ensuring that the results were not overly dependent on a particular train-test split.</w:t>
+        <w:t>In evaluating the model, I relied on multiple metrics to obtain a comprehensive understanding of its effectiveness. Overall accuracy provided a broad indicator of success, while the confusion matrix offered insights into specific areas where misclassifications occurred.</w:t>
       </w:r>
     </w:p>
     <w:p>
       <w:r>
-        <w:t>Based on these findings and iterative adjustments, the final model demonstrated improved accuracy and generalisation. The systematic approach to feature selection and careful tuning of the Fuzzy Allocation Network’s parameters were instrumental in achieving these results. The evaluation process highlighted the model’s strengths and pinpointed areas for potential future enhancement, such as incorporating additional features or exploring alternative classification algorithms.</w:t>
+        <w:t xml:space="preserve">Based on these findings and iterative adjustments, the final </w:t>
+      </w:r>
+      <w:r>
+        <w:t xml:space="preserve">FAN </w:t>
+      </w:r>
+      <w:r>
+        <w:t xml:space="preserve">model demonstrated </w:t>
+      </w:r>
+      <w:r>
+        <w:t>worsened</w:t>
+      </w:r>
+      <w:r>
+        <w:t xml:space="preserve"> accuracy and generalisation</w:t>
+      </w:r>
+      <w:r>
+        <w:t>, where the RNN model performed extremely well</w:t>
+      </w:r>
+      <w:r>
+        <w:t>. The evaluation process highlighted the models strengths</w:t>
+      </w:r>
+      <w:r>
+        <w:t xml:space="preserve"> and weaknesses</w:t>
+      </w:r>
+      <w:r>
+        <w:t xml:space="preserve"> and pinpointed areas for potential future enhancement, such as incorporating additional features or exploring alternative classification algorithms.</w:t>
       </w:r>
     </w:p>
     <w:sectPr>

</xml_diff>